<commit_message>
Typo fixes to 2.doc .
</commit_message>
<xml_diff>
--- a/Assignments/2/2.docx
+++ b/Assignments/2/2.docx
@@ -170,13 +170,7 @@
         <w:rPr>
           <w:lang w:val="en-US"/>
         </w:rPr>
-        <w:t>level</w:t>
-      </w:r>
-      <w:r>
-        <w:rPr>
-          <w:lang w:val="en-US"/>
-        </w:rPr>
-        <w:t xml:space="preserve"> design principles that guide the software development process</w:t>
+        <w:t>level design principles that guide the software development process</w:t>
       </w:r>
       <w:r>
         <w:rPr>
@@ -263,13 +257,7 @@
         <w:rPr>
           <w:lang w:val="en-US"/>
         </w:rPr>
-        <w:t xml:space="preserve"> </w:t>
-      </w:r>
-      <w:r>
-        <w:rPr>
-          <w:lang w:val="en-US"/>
-        </w:rPr>
-        <w:t>Keeping the system running safely and continuously is the most important goal</w:t>
+        <w:t xml:space="preserve"> Keeping the system running safely and continuously is the most important goal</w:t>
       </w:r>
       <w:r>
         <w:rPr>
@@ -521,7 +509,19 @@
         <w:rPr>
           <w:lang w:val="en-US"/>
         </w:rPr>
-        <w:t xml:space="preserve">False alarm </w:t>
+        <w:t>False alarm</w:t>
+      </w:r>
+      <w:r>
+        <w:rPr>
+          <w:lang w:val="en-US"/>
+        </w:rPr>
+        <w:t>s</w:t>
+      </w:r>
+      <w:r>
+        <w:rPr>
+          <w:lang w:val="en-US"/>
+        </w:rPr>
+        <w:t xml:space="preserve"> </w:t>
       </w:r>
       <w:r>
         <w:rPr>
@@ -533,6 +533,12 @@
         <w:rPr>
           <w:lang w:val="en-US"/>
         </w:rPr>
+        <w:t xml:space="preserve">by </w:t>
+      </w:r>
+      <w:r>
+        <w:rPr>
+          <w:lang w:val="en-US"/>
+        </w:rPr>
         <w:t xml:space="preserve">incorrect reporting of the </w:t>
       </w:r>
       <w:r>
@@ -552,7 +558,19 @@
         <w:rPr>
           <w:lang w:val="en-US"/>
         </w:rPr>
-        <w:t xml:space="preserve">System must be able to detect and </w:t>
+        <w:t>System must be able to detect</w:t>
+      </w:r>
+      <w:r>
+        <w:rPr>
+          <w:lang w:val="en-US"/>
+        </w:rPr>
+        <w:t xml:space="preserve">, report </w:t>
+      </w:r>
+      <w:r>
+        <w:rPr>
+          <w:lang w:val="en-US"/>
+        </w:rPr>
+        <w:t xml:space="preserve"> and </w:t>
       </w:r>
       <w:r>
         <w:rPr>
@@ -609,7 +627,19 @@
         <w:rPr>
           <w:lang w:val="en-US"/>
         </w:rPr>
-        <w:t>must be clearly defined</w:t>
+        <w:t xml:space="preserve">must be clearly defined </w:t>
+      </w:r>
+      <w:r>
+        <w:rPr>
+          <w:lang w:val="en-US"/>
+        </w:rPr>
+        <w:t>on every leve</w:t>
+      </w:r>
+      <w:r>
+        <w:rPr>
+          <w:lang w:val="en-US"/>
+        </w:rPr>
+        <w:t>l</w:t>
       </w:r>
       <w:r>
         <w:rPr>
@@ -621,13 +651,13 @@
         <w:rPr>
           <w:lang w:val="en-US"/>
         </w:rPr>
-        <w:t>on every leve</w:t>
-      </w:r>
-      <w:r>
-        <w:rPr>
-          <w:lang w:val="en-US"/>
-        </w:rPr>
-        <w:t>l</w:t>
+        <w:t>and for all operations</w:t>
+      </w:r>
+      <w:r>
+        <w:rPr>
+          <w:lang w:val="en-US"/>
+        </w:rPr>
+        <w:t xml:space="preserve">. </w:t>
       </w:r>
       <w:r>
         <w:rPr>
@@ -639,25 +669,19 @@
         <w:rPr>
           <w:lang w:val="en-US"/>
         </w:rPr>
-        <w:t>and for all operations</w:t>
-      </w:r>
-      <w:r>
-        <w:rPr>
-          <w:lang w:val="en-US"/>
-        </w:rPr>
-        <w:t xml:space="preserve">. </w:t>
-      </w:r>
-      <w:r>
-        <w:rPr>
-          <w:lang w:val="en-US"/>
-        </w:rPr>
-        <w:t xml:space="preserve"> </w:t>
-      </w:r>
-      <w:r>
-        <w:rPr>
-          <w:lang w:val="en-US"/>
-        </w:rPr>
-        <w:t xml:space="preserve">An essential part </w:t>
+        <w:t xml:space="preserve">A </w:t>
+      </w:r>
+      <w:r>
+        <w:rPr>
+          <w:lang w:val="en-US"/>
+        </w:rPr>
+        <w:t>crucial</w:t>
+      </w:r>
+      <w:r>
+        <w:rPr>
+          <w:lang w:val="en-US"/>
+        </w:rPr>
+        <w:t xml:space="preserve"> part </w:t>
       </w:r>
       <w:r>
         <w:rPr>
@@ -979,7 +1003,19 @@
         <w:rPr>
           <w:lang w:val="en-US"/>
         </w:rPr>
-        <w:t>were identified already in the early design stages</w:t>
+        <w:t xml:space="preserve">were </w:t>
+      </w:r>
+      <w:r>
+        <w:rPr>
+          <w:lang w:val="en-US"/>
+        </w:rPr>
+        <w:t xml:space="preserve">already </w:t>
+      </w:r>
+      <w:r>
+        <w:rPr>
+          <w:lang w:val="en-US"/>
+        </w:rPr>
+        <w:t>identified in the early design stages</w:t>
       </w:r>
       <w:r>
         <w:rPr>
@@ -997,7 +1033,7 @@
         <w:rPr>
           <w:lang w:val="en-US"/>
         </w:rPr>
-        <w:t xml:space="preserve">on high level </w:t>
+        <w:t xml:space="preserve">high level </w:t>
       </w:r>
       <w:r>
         <w:rPr>
@@ -1021,7 +1057,19 @@
         <w:rPr>
           <w:lang w:val="en-US"/>
         </w:rPr>
-        <w:t>should be clearly communicates.</w:t>
+        <w:t>should be clearly communicate</w:t>
+      </w:r>
+      <w:r>
+        <w:rPr>
+          <w:lang w:val="en-US"/>
+        </w:rPr>
+        <w:t>d</w:t>
+      </w:r>
+      <w:r>
+        <w:rPr>
+          <w:lang w:val="en-US"/>
+        </w:rPr>
+        <w:t>.</w:t>
       </w:r>
       <w:r>
         <w:rPr>

</xml_diff>